<commit_message>
LNI-317: Fixed failing tests.
</commit_message>
<xml_diff>
--- a/test/lawmaker/uksi/test2.docx
+++ b/test/lawmaker/uksi/test2.docx
@@ -777,6 +777,10 @@
     <w:p>
       <w:pPr>
         <w:pStyle w:val="N2"/>
+        <w:numPr>
+          <w:ilvl w:val="1"/>
+          <w:numId w:val="17"/>
+        </w:numPr>
       </w:pPr>
       <w:r>
         <w:t xml:space="preserve">These Regulations </w:t>
@@ -930,6 +934,10 @@
     <w:p>
       <w:pPr>
         <w:pStyle w:val="N2"/>
+        <w:numPr>
+          <w:ilvl w:val="1"/>
+          <w:numId w:val="18"/>
+        </w:numPr>
       </w:pPr>
       <w:r>
         <w:t>In</w:t>
@@ -2201,7 +2209,7 @@
   <w:abstractNum w:abstractNumId="3" w15:restartNumberingAfterBreak="0">
     <w:nsid w:val="62CE42E1"/>
     <w:multiLevelType w:val="multilevel"/>
-    <w:tmpl w:val="4B60FC22"/>
+    <w:tmpl w:val="CFD82C56"/>
     <w:name w:val="seq1"/>
     <w:lvl w:ilvl="0">
       <w:start w:val="1"/>
@@ -2665,6 +2673,66 @@
       <w:startOverride w:val="1"/>
     </w:lvlOverride>
   </w:num>
+  <w:num w:numId="17">
+    <w:abstractNumId w:val="3"/>
+    <w:lvlOverride w:ilvl="0">
+      <w:startOverride w:val="1"/>
+    </w:lvlOverride>
+    <w:lvlOverride w:ilvl="1">
+      <w:startOverride w:val="2"/>
+    </w:lvlOverride>
+    <w:lvlOverride w:ilvl="2">
+      <w:startOverride w:val="1"/>
+    </w:lvlOverride>
+    <w:lvlOverride w:ilvl="3">
+      <w:startOverride w:val="1"/>
+    </w:lvlOverride>
+    <w:lvlOverride w:ilvl="4">
+      <w:startOverride w:val="1"/>
+    </w:lvlOverride>
+    <w:lvlOverride w:ilvl="5">
+      <w:startOverride w:val="1"/>
+    </w:lvlOverride>
+    <w:lvlOverride w:ilvl="6">
+      <w:startOverride w:val="1"/>
+    </w:lvlOverride>
+    <w:lvlOverride w:ilvl="7">
+      <w:startOverride w:val="1"/>
+    </w:lvlOverride>
+    <w:lvlOverride w:ilvl="8">
+      <w:startOverride w:val="1"/>
+    </w:lvlOverride>
+  </w:num>
+  <w:num w:numId="18">
+    <w:abstractNumId w:val="3"/>
+    <w:lvlOverride w:ilvl="0">
+      <w:startOverride w:val="2"/>
+    </w:lvlOverride>
+    <w:lvlOverride w:ilvl="1">
+      <w:startOverride w:val="2"/>
+    </w:lvlOverride>
+    <w:lvlOverride w:ilvl="2">
+      <w:startOverride w:val="1"/>
+    </w:lvlOverride>
+    <w:lvlOverride w:ilvl="3">
+      <w:startOverride w:val="1"/>
+    </w:lvlOverride>
+    <w:lvlOverride w:ilvl="4">
+      <w:startOverride w:val="1"/>
+    </w:lvlOverride>
+    <w:lvlOverride w:ilvl="5">
+      <w:startOverride w:val="1"/>
+    </w:lvlOverride>
+    <w:lvlOverride w:ilvl="6">
+      <w:startOverride w:val="1"/>
+    </w:lvlOverride>
+    <w:lvlOverride w:ilvl="7">
+      <w:startOverride w:val="1"/>
+    </w:lvlOverride>
+    <w:lvlOverride w:ilvl="8">
+      <w:startOverride w:val="1"/>
+    </w:lvlOverride>
+  </w:num>
 </w:numbering>
 </file>
 
@@ -6703,6 +6771,10 @@
 </file>
 
 <file path=customXml/item1.xml><?xml version="1.0" encoding="utf-8"?>
+<b:Sources xmlns:b="http://schemas.openxmlformats.org/officeDocument/2006/bibliography" xmlns="http://schemas.openxmlformats.org/officeDocument/2006/bibliography" SelectedStyle="\APASixthEditionOfficeOnline.xsl" StyleName="APA" Version="6"/>
+</file>
+
+<file path=customXml/item2.xml><?xml version="1.0" encoding="utf-8"?>
 <p:properties xmlns:p="http://schemas.microsoft.com/office/2006/metadata/properties" xmlns:xsi="http://www.w3.org/2001/XMLSchema-instance" xmlns:pc="http://schemas.microsoft.com/office/infopath/2007/PartnerControls">
   <documentManagement>
     <dlc_EmailTo xmlns="15ff3d39-6e7b-4d70-9b7c-8d9fe85d0f29" xsi:nil="true"/>
@@ -6725,11 +6797,16 @@
 </p:properties>
 </file>
 
-<file path=customXml/item2.xml><?xml version="1.0" encoding="utf-8"?>
-<b:Sources xmlns:b="http://schemas.openxmlformats.org/officeDocument/2006/bibliography" xmlns="http://schemas.openxmlformats.org/officeDocument/2006/bibliography" SelectedStyle="\APASixthEditionOfficeOnline.xsl" StyleName="APA" Version="6"/>
+<file path=customXml/item3.xml><?xml version="1.0" encoding="utf-8"?>
+<?mso-contentType ?>
+<FormTemplates xmlns="http://schemas.microsoft.com/sharepoint/v3/contenttype/forms">
+  <Display>DocumentLibraryForm</Display>
+  <Edit>DocumentLibraryForm</Edit>
+  <New>DocumentLibraryForm</New>
+</FormTemplates>
 </file>
 
-<file path=customXml/item3.xml><?xml version="1.0" encoding="utf-8"?>
+<file path=customXml/item4.xml><?xml version="1.0" encoding="utf-8"?>
 <ct:contentTypeSchema xmlns:ct="http://schemas.microsoft.com/office/2006/metadata/contentType" xmlns:ma="http://schemas.microsoft.com/office/2006/metadata/properties/metaAttributes" ct:_="" ma:_="" ma:contentTypeName="Document" ma:contentTypeID="0x010100474C26AD8136644489EFB0969FAC5A66" ma:contentTypeVersion="12" ma:contentTypeDescription="Create a new document." ma:contentTypeScope="" ma:versionID="f332db9b35ad6afdc6b2aac78c8f118b">
   <xsd:schema xmlns:xsd="http://www.w3.org/2001/XMLSchema" xmlns:xs="http://www.w3.org/2001/XMLSchema" xmlns:p="http://schemas.microsoft.com/office/2006/metadata/properties" xmlns:ns2="239e201e-ef3d-45da-b26c-a20f37c33f42" xmlns:ns3="15ff3d39-6e7b-4d70-9b7c-8d9fe85d0f29" xmlns:ns4="61d55175-a717-42f9-b0fc-22ceaeba7fb6" targetNamespace="http://schemas.microsoft.com/office/2006/metadata/properties" ma:root="true" ma:fieldsID="6adfa997ab2d0d13fe3ad59f920fd64e" ns2:_="" ns3:_="" ns4:_="">
     <xsd:import namespace="239e201e-ef3d-45da-b26c-a20f37c33f42"/>
@@ -7048,16 +7125,15 @@
 </ct:contentTypeSchema>
 </file>
 
-<file path=customXml/item4.xml><?xml version="1.0" encoding="utf-8"?>
-<?mso-contentType ?>
-<FormTemplates xmlns="http://schemas.microsoft.com/sharepoint/v3/contenttype/forms">
-  <Display>DocumentLibraryForm</Display>
-  <Edit>DocumentLibraryForm</Edit>
-  <New>DocumentLibraryForm</New>
-</FormTemplates>
+<file path=customXml/itemProps1.xml><?xml version="1.0" encoding="utf-8"?>
+<ds:datastoreItem xmlns:ds="http://schemas.openxmlformats.org/officeDocument/2006/customXml" ds:itemID="{53429665-342A-446D-9F8A-9882A4F50562}">
+  <ds:schemaRefs>
+    <ds:schemaRef ds:uri="http://schemas.openxmlformats.org/officeDocument/2006/bibliography"/>
+  </ds:schemaRefs>
+</ds:datastoreItem>
 </file>
 
-<file path=customXml/itemProps1.xml><?xml version="1.0" encoding="utf-8"?>
+<file path=customXml/itemProps2.xml><?xml version="1.0" encoding="utf-8"?>
 <ds:datastoreItem xmlns:ds="http://schemas.openxmlformats.org/officeDocument/2006/customXml" ds:itemID="{36B93B7A-46B7-4586-8939-1CD267361017}">
   <ds:schemaRefs>
     <ds:schemaRef ds:uri="http://schemas.microsoft.com/office/2006/metadata/properties"/>
@@ -7068,15 +7144,15 @@
 </ds:datastoreItem>
 </file>
 
-<file path=customXml/itemProps2.xml><?xml version="1.0" encoding="utf-8"?>
-<ds:datastoreItem xmlns:ds="http://schemas.openxmlformats.org/officeDocument/2006/customXml" ds:itemID="{53429665-342A-446D-9F8A-9882A4F50562}">
+<file path=customXml/itemProps3.xml><?xml version="1.0" encoding="utf-8"?>
+<ds:datastoreItem xmlns:ds="http://schemas.openxmlformats.org/officeDocument/2006/customXml" ds:itemID="{5EE34D3D-F7AF-4CA7-9845-9B51A9E317B9}">
   <ds:schemaRefs>
-    <ds:schemaRef ds:uri="http://schemas.openxmlformats.org/officeDocument/2006/bibliography"/>
+    <ds:schemaRef ds:uri="http://schemas.microsoft.com/sharepoint/v3/contenttype/forms"/>
   </ds:schemaRefs>
 </ds:datastoreItem>
 </file>
 
-<file path=customXml/itemProps3.xml><?xml version="1.0" encoding="utf-8"?>
+<file path=customXml/itemProps4.xml><?xml version="1.0" encoding="utf-8"?>
 <ds:datastoreItem xmlns:ds="http://schemas.openxmlformats.org/officeDocument/2006/customXml" ds:itemID="{EEC1151F-33A4-42BB-BBA1-B13332885A4C}">
   <ds:schemaRefs>
     <ds:schemaRef ds:uri="http://schemas.microsoft.com/office/2006/metadata/contentType"/>
@@ -7096,14 +7172,6 @@
 </ds:datastoreItem>
 </file>
 
-<file path=customXml/itemProps4.xml><?xml version="1.0" encoding="utf-8"?>
-<ds:datastoreItem xmlns:ds="http://schemas.openxmlformats.org/officeDocument/2006/customXml" ds:itemID="{5EE34D3D-F7AF-4CA7-9845-9B51A9E317B9}">
-  <ds:schemaRefs>
-    <ds:schemaRef ds:uri="http://schemas.microsoft.com/sharepoint/v3/contenttype/forms"/>
-  </ds:schemaRefs>
-</ds:datastoreItem>
-</file>
-
 <file path=docMetadata/LabelInfo.xml><?xml version="1.0" encoding="utf-8"?>
 <clbl:labelList xmlns:clbl="http://schemas.microsoft.com/office/2020/mipLabelMetadata">
   <clbl:label id="{f0c28fc3-7798-4269-87f4-d58050cd53cb}" enabled="1" method="Privileged" siteId="{28b782fb-41e1-48ea-bfc3-ad7558ce7136}" removed="0"/>

</xml_diff>

<commit_message>
LWP-18: parse date blocks in SI preface
This commit adds parsing, identification and metadata for date blocks in
the preface of SI documents.

Where possible, date blocks are classified by their wording, where that
fails the MS Word style is used.
</commit_message>
<xml_diff>
--- a/test/lawmaker/uksi/test2.docx
+++ b/test/lawmaker/uksi/test2.docx
@@ -181,6 +181,43 @@
     </w:p>
     <w:p>
       <w:pPr>
+        <w:pStyle w:val="LaidDraft"/>
+      </w:pPr>
+      <w:r>
+        <w:t>Unknown looks like a date</w:t>
+      </w:r>
+      <w:r>
+        <w:tab/>
+      </w:r>
+      <w:r>
+        <w:t>2</w:t>
+      </w:r>
+      <w:r>
+        <w:t>4</w:t>
+      </w:r>
+      <w:r>
+        <w:t>th September 2021</w:t>
+      </w:r>
+    </w:p>
+    <w:p>
+      <w:pPr>
+        <w:pStyle w:val="Sifted"/>
+      </w:pPr>
+      <w:r>
+        <w:t>Sift requirements satisfied</w:t>
+      </w:r>
+      <w:r>
+        <w:tab/>
+      </w:r>
+      <w:r>
+        <w:t>30</w:t>
+      </w:r>
+      <w:r>
+        <w:t>th September 2021</w:t>
+      </w:r>
+    </w:p>
+    <w:p>
+      <w:pPr>
         <w:pStyle w:val="Coming"/>
       </w:pPr>
       <w:r>
@@ -196,34 +233,50 @@
         <w:t xml:space="preserve"> </w:t>
       </w:r>
       <w:r>
-        <w:t>force</w:t>
-      </w:r>
-      <w:r>
-        <w:rPr>
-          <w:i w:val="0"/>
-        </w:rPr>
+        <w:t>forc</w:t>
+      </w:r>
+      <w:r>
+        <w:t>e</w:t>
+      </w:r>
+    </w:p>
+    <w:p>
+      <w:pPr>
+        <w:pStyle w:val="ComingC"/>
+      </w:pPr>
+      <w:r>
+        <w:t>For the purpose of</w:t>
+      </w:r>
+      <w:r>
         <w:tab/>
       </w:r>
       <w:r>
-        <w:t>-</w:t>
-      </w:r>
-      <w:r>
-        <w:rPr>
-          <w:i w:val="0"/>
-        </w:rPr>
+        <w:t>20th September 2021</w:t>
+      </w:r>
+    </w:p>
+    <w:p>
+      <w:pPr>
+        <w:pStyle w:val="ComingC"/>
+      </w:pPr>
+      <w:r>
+        <w:t>For the</w:t>
+      </w:r>
+      <w:r>
+        <w:t xml:space="preserve"> other</w:t>
+      </w:r>
+      <w:r>
+        <w:t xml:space="preserve"> purpose of</w:t>
+      </w:r>
+      <w:r>
         <w:tab/>
       </w:r>
       <w:r>
-        <w:t>-</w:t>
-      </w:r>
-      <w:r>
-        <w:rPr>
-          <w:i w:val="0"/>
-        </w:rPr>
-        <w:tab/>
-      </w:r>
-      <w:r>
-        <w:t>1st November 2021</w:t>
+        <w:t>2</w:t>
+      </w:r>
+      <w:r>
+        <w:t>1st</w:t>
+      </w:r>
+      <w:r>
+        <w:t xml:space="preserve"> September 2021</w:t>
       </w:r>
     </w:p>
     <w:p>
@@ -1276,6 +1329,7 @@
         <w:pStyle w:val="N2"/>
       </w:pPr>
       <w:r>
+        <w:lastRenderedPageBreak/>
         <w:t>In</w:t>
       </w:r>
       <w:r>
@@ -1637,7 +1691,6 @@
       </w:pPr>
       <w:bookmarkStart w:id="0" w:name="_Ref70071194"/>
       <w:r>
-        <w:lastRenderedPageBreak/>
         <w:t>The</w:t>
       </w:r>
       <w:r>
@@ -8288,42 +8341,6 @@
 </file>
 
 <file path=customXml/item1.xml><?xml version="1.0" encoding="utf-8"?>
-<?mso-contentType ?>
-<FormTemplates xmlns="http://schemas.microsoft.com/sharepoint/v3/contenttype/forms">
-  <Display>DocumentLibraryForm</Display>
-  <Edit>DocumentLibraryForm</Edit>
-  <New>DocumentLibraryForm</New>
-</FormTemplates>
-</file>
-
-<file path=customXml/item2.xml><?xml version="1.0" encoding="utf-8"?>
-<p:properties xmlns:p="http://schemas.microsoft.com/office/2006/metadata/properties" xmlns:xsi="http://www.w3.org/2001/XMLSchema-instance" xmlns:pc="http://schemas.microsoft.com/office/infopath/2007/PartnerControls">
-  <documentManagement>
-    <dlc_EmailTo xmlns="15ff3d39-6e7b-4d70-9b7c-8d9fe85d0f29" xsi:nil="true"/>
-    <dlc_EmailSubject xmlns="15ff3d39-6e7b-4d70-9b7c-8d9fe85d0f29" xsi:nil="true"/>
-    <TaxCatchAll xmlns="15ff3d39-6e7b-4d70-9b7c-8d9fe85d0f29"/>
-    <g37e38c14c914b7082ebe25ca7f15b28 xmlns="239e201e-ef3d-45da-b26c-a20f37c33f42">
-      <Terms xmlns="http://schemas.microsoft.com/office/infopath/2007/PartnerControls"/>
-    </g37e38c14c914b7082ebe25ca7f15b28>
-    <dlc_EmailCC xmlns="15ff3d39-6e7b-4d70-9b7c-8d9fe85d0f29" xsi:nil="true"/>
-    <mea3a79541e0465caca4575061ec93c4 xmlns="239e201e-ef3d-45da-b26c-a20f37c33f42">
-      <Terms xmlns="http://schemas.microsoft.com/office/infopath/2007/PartnerControls"/>
-    </mea3a79541e0465caca4575061ec93c4>
-    <Historical_x0020_Importance xmlns="15ff3d39-6e7b-4d70-9b7c-8d9fe85d0f29">false</Historical_x0020_Importance>
-    <dlc_EmailBCC xmlns="15ff3d39-6e7b-4d70-9b7c-8d9fe85d0f29" xsi:nil="true"/>
-    <dlc_EmailFrom xmlns="15ff3d39-6e7b-4d70-9b7c-8d9fe85d0f29" xsi:nil="true"/>
-    <Security_x0020_Classification xmlns="15ff3d39-6e7b-4d70-9b7c-8d9fe85d0f29">Official</Security_x0020_Classification>
-    <dlc_EmailReceivedUTC xmlns="15ff3d39-6e7b-4d70-9b7c-8d9fe85d0f29" xsi:nil="true"/>
-    <dlc_EmailSentUTC xmlns="15ff3d39-6e7b-4d70-9b7c-8d9fe85d0f29" xsi:nil="true"/>
-  </documentManagement>
-</p:properties>
-</file>
-
-<file path=customXml/item3.xml><?xml version="1.0" encoding="utf-8"?>
-<b:Sources xmlns:b="http://schemas.openxmlformats.org/officeDocument/2006/bibliography" xmlns="http://schemas.openxmlformats.org/officeDocument/2006/bibliography" SelectedStyle="\APASixthEditionOfficeOnline.xsl" StyleName="APA" Version="6"/>
-</file>
-
-<file path=customXml/item4.xml><?xml version="1.0" encoding="utf-8"?>
 <ct:contentTypeSchema xmlns:ct="http://schemas.microsoft.com/office/2006/metadata/contentType" xmlns:ma="http://schemas.microsoft.com/office/2006/metadata/properties/metaAttributes" ct:_="" ma:_="" ma:contentTypeName="Document" ma:contentTypeID="0x010100474C26AD8136644489EFB0969FAC5A66" ma:contentTypeVersion="12" ma:contentTypeDescription="Create a new document." ma:contentTypeScope="" ma:versionID="f332db9b35ad6afdc6b2aac78c8f118b">
   <xsd:schema xmlns:xsd="http://www.w3.org/2001/XMLSchema" xmlns:xs="http://www.w3.org/2001/XMLSchema" xmlns:p="http://schemas.microsoft.com/office/2006/metadata/properties" xmlns:ns2="239e201e-ef3d-45da-b26c-a20f37c33f42" xmlns:ns3="15ff3d39-6e7b-4d70-9b7c-8d9fe85d0f29" xmlns:ns4="61d55175-a717-42f9-b0fc-22ceaeba7fb6" targetNamespace="http://schemas.microsoft.com/office/2006/metadata/properties" ma:root="true" ma:fieldsID="6adfa997ab2d0d13fe3ad59f920fd64e" ns2:_="" ns3:_="" ns4:_="">
     <xsd:import namespace="239e201e-ef3d-45da-b26c-a20f37c33f42"/>
@@ -8642,34 +8659,43 @@
 </ct:contentTypeSchema>
 </file>
 
-<file path=customXml/itemProps1.xml><?xml version="1.0" encoding="utf-8"?>
-<ds:datastoreItem xmlns:ds="http://schemas.openxmlformats.org/officeDocument/2006/customXml" ds:itemID="{5EE34D3D-F7AF-4CA7-9845-9B51A9E317B9}">
-  <ds:schemaRefs>
-    <ds:schemaRef ds:uri="http://schemas.microsoft.com/sharepoint/v3/contenttype/forms"/>
-  </ds:schemaRefs>
-</ds:datastoreItem>
+<file path=customXml/item2.xml><?xml version="1.0" encoding="utf-8"?>
+<?mso-contentType ?>
+<FormTemplates xmlns="http://schemas.microsoft.com/sharepoint/v3/contenttype/forms">
+  <Display>DocumentLibraryForm</Display>
+  <Edit>DocumentLibraryForm</Edit>
+  <New>DocumentLibraryForm</New>
+</FormTemplates>
 </file>
 
-<file path=customXml/itemProps2.xml><?xml version="1.0" encoding="utf-8"?>
-<ds:datastoreItem xmlns:ds="http://schemas.openxmlformats.org/officeDocument/2006/customXml" ds:itemID="{36B93B7A-46B7-4586-8939-1CD267361017}">
-  <ds:schemaRefs>
-    <ds:schemaRef ds:uri="http://schemas.microsoft.com/office/2006/metadata/properties"/>
-    <ds:schemaRef ds:uri="http://schemas.microsoft.com/office/infopath/2007/PartnerControls"/>
-    <ds:schemaRef ds:uri="15ff3d39-6e7b-4d70-9b7c-8d9fe85d0f29"/>
-    <ds:schemaRef ds:uri="239e201e-ef3d-45da-b26c-a20f37c33f42"/>
-  </ds:schemaRefs>
-</ds:datastoreItem>
+<file path=customXml/item3.xml><?xml version="1.0" encoding="utf-8"?>
+<p:properties xmlns:p="http://schemas.microsoft.com/office/2006/metadata/properties" xmlns:xsi="http://www.w3.org/2001/XMLSchema-instance" xmlns:pc="http://schemas.microsoft.com/office/infopath/2007/PartnerControls">
+  <documentManagement>
+    <dlc_EmailTo xmlns="15ff3d39-6e7b-4d70-9b7c-8d9fe85d0f29" xsi:nil="true"/>
+    <dlc_EmailSubject xmlns="15ff3d39-6e7b-4d70-9b7c-8d9fe85d0f29" xsi:nil="true"/>
+    <TaxCatchAll xmlns="15ff3d39-6e7b-4d70-9b7c-8d9fe85d0f29"/>
+    <g37e38c14c914b7082ebe25ca7f15b28 xmlns="239e201e-ef3d-45da-b26c-a20f37c33f42">
+      <Terms xmlns="http://schemas.microsoft.com/office/infopath/2007/PartnerControls"/>
+    </g37e38c14c914b7082ebe25ca7f15b28>
+    <dlc_EmailCC xmlns="15ff3d39-6e7b-4d70-9b7c-8d9fe85d0f29" xsi:nil="true"/>
+    <mea3a79541e0465caca4575061ec93c4 xmlns="239e201e-ef3d-45da-b26c-a20f37c33f42">
+      <Terms xmlns="http://schemas.microsoft.com/office/infopath/2007/PartnerControls"/>
+    </mea3a79541e0465caca4575061ec93c4>
+    <Historical_x0020_Importance xmlns="15ff3d39-6e7b-4d70-9b7c-8d9fe85d0f29">false</Historical_x0020_Importance>
+    <dlc_EmailBCC xmlns="15ff3d39-6e7b-4d70-9b7c-8d9fe85d0f29" xsi:nil="true"/>
+    <dlc_EmailFrom xmlns="15ff3d39-6e7b-4d70-9b7c-8d9fe85d0f29" xsi:nil="true"/>
+    <Security_x0020_Classification xmlns="15ff3d39-6e7b-4d70-9b7c-8d9fe85d0f29">Official</Security_x0020_Classification>
+    <dlc_EmailReceivedUTC xmlns="15ff3d39-6e7b-4d70-9b7c-8d9fe85d0f29" xsi:nil="true"/>
+    <dlc_EmailSentUTC xmlns="15ff3d39-6e7b-4d70-9b7c-8d9fe85d0f29" xsi:nil="true"/>
+  </documentManagement>
+</p:properties>
 </file>
 
-<file path=customXml/itemProps3.xml><?xml version="1.0" encoding="utf-8"?>
-<ds:datastoreItem xmlns:ds="http://schemas.openxmlformats.org/officeDocument/2006/customXml" ds:itemID="{53429665-342A-446D-9F8A-9882A4F50562}">
-  <ds:schemaRefs>
-    <ds:schemaRef ds:uri="http://schemas.openxmlformats.org/officeDocument/2006/bibliography"/>
-  </ds:schemaRefs>
-</ds:datastoreItem>
+<file path=customXml/item4.xml><?xml version="1.0" encoding="utf-8"?>
+<b:Sources xmlns:b="http://schemas.openxmlformats.org/officeDocument/2006/bibliography" xmlns="http://schemas.openxmlformats.org/officeDocument/2006/bibliography" SelectedStyle="\APASixthEditionOfficeOnline.xsl" StyleName="APA" Version="6"/>
 </file>
 
-<file path=customXml/itemProps4.xml><?xml version="1.0" encoding="utf-8"?>
+<file path=customXml/itemProps1.xml><?xml version="1.0" encoding="utf-8"?>
 <ds:datastoreItem xmlns:ds="http://schemas.openxmlformats.org/officeDocument/2006/customXml" ds:itemID="{EEC1151F-33A4-42BB-BBA1-B13332885A4C}">
   <ds:schemaRefs>
     <ds:schemaRef ds:uri="http://schemas.microsoft.com/office/2006/metadata/contentType"/>
@@ -8689,6 +8715,33 @@
 </ds:datastoreItem>
 </file>
 
+<file path=customXml/itemProps2.xml><?xml version="1.0" encoding="utf-8"?>
+<ds:datastoreItem xmlns:ds="http://schemas.openxmlformats.org/officeDocument/2006/customXml" ds:itemID="{5EE34D3D-F7AF-4CA7-9845-9B51A9E317B9}">
+  <ds:schemaRefs>
+    <ds:schemaRef ds:uri="http://schemas.microsoft.com/sharepoint/v3/contenttype/forms"/>
+  </ds:schemaRefs>
+</ds:datastoreItem>
+</file>
+
+<file path=customXml/itemProps3.xml><?xml version="1.0" encoding="utf-8"?>
+<ds:datastoreItem xmlns:ds="http://schemas.openxmlformats.org/officeDocument/2006/customXml" ds:itemID="{36B93B7A-46B7-4586-8939-1CD267361017}">
+  <ds:schemaRefs>
+    <ds:schemaRef ds:uri="http://schemas.microsoft.com/office/2006/metadata/properties"/>
+    <ds:schemaRef ds:uri="http://schemas.microsoft.com/office/infopath/2007/PartnerControls"/>
+    <ds:schemaRef ds:uri="15ff3d39-6e7b-4d70-9b7c-8d9fe85d0f29"/>
+    <ds:schemaRef ds:uri="239e201e-ef3d-45da-b26c-a20f37c33f42"/>
+  </ds:schemaRefs>
+</ds:datastoreItem>
+</file>
+
+<file path=customXml/itemProps4.xml><?xml version="1.0" encoding="utf-8"?>
+<ds:datastoreItem xmlns:ds="http://schemas.openxmlformats.org/officeDocument/2006/customXml" ds:itemID="{53429665-342A-446D-9F8A-9882A4F50562}">
+  <ds:schemaRefs>
+    <ds:schemaRef ds:uri="http://schemas.openxmlformats.org/officeDocument/2006/bibliography"/>
+  </ds:schemaRefs>
+</ds:datastoreItem>
+</file>
+
 <file path=docMetadata/LabelInfo.xml><?xml version="1.0" encoding="utf-8"?>
 <clbl:labelList xmlns:clbl="http://schemas.microsoft.com/office/2020/mipLabelMetadata">
   <clbl:label id="{f0c28fc3-7798-4269-87f4-d58050cd53cb}" enabled="1" method="Privileged" siteId="{28b782fb-41e1-48ea-bfc3-ad7558ce7136}" removed="0"/>

</xml_diff>